<commit_message>
Resolucion de ejercicios de la Unidad 7
</commit_message>
<xml_diff>
--- a/Unidad_6/Trabajo Práctico - Colecciones.docx
+++ b/Unidad_6/Trabajo Práctico - Colecciones.docx
@@ -26,6 +26,9 @@
       <w:pPr>
         <w:spacing w:after="268" w:line="256" w:lineRule="auto"/>
         <w:ind w:left="-5" w:hanging="10"/>
+        <w:rPr>
+          <w:rFonts w:ascii="Arial" w:eastAsia="Arial" w:hAnsi="Arial" w:cs="Arial"/>
+        </w:rPr>
       </w:pPr>
       <w:r>
         <w:rPr>
@@ -41,6 +44,58 @@
         </w:rPr>
         <w:t xml:space="preserve"> </w:t>
       </w:r>
+    </w:p>
+    <w:p>
+      <w:pPr>
+        <w:spacing w:after="268" w:line="256" w:lineRule="auto"/>
+        <w:ind w:left="-5" w:hanging="10"/>
+        <w:rPr>
+          <w:rFonts w:ascii="Arial" w:eastAsia="Arial" w:hAnsi="Arial" w:cs="Arial"/>
+        </w:rPr>
+      </w:pPr>
+    </w:p>
+    <w:p>
+      <w:pPr>
+        <w:pStyle w:val="Ttulo1"/>
+      </w:pPr>
+      <w:r>
+        <w:t>Alumno:</w:t>
+      </w:r>
+    </w:p>
+    <w:p>
+      <w:r>
+        <w:t>Franco Sarrú</w:t>
+      </w:r>
+    </w:p>
+    <w:p>
+      <w:pPr>
+        <w:pStyle w:val="Ttulo1"/>
+      </w:pPr>
+      <w:r>
+        <w:t>Link público de GitHub:</w:t>
+      </w:r>
+    </w:p>
+    <w:p>
+      <w:hyperlink r:id="rId7" w:history="1">
+        <w:r>
+          <w:rPr>
+            <w:rStyle w:val="Hipervnculo"/>
+          </w:rPr>
+          <w:t>https://github.com/fsarru/Programacion2.git</w:t>
+        </w:r>
+      </w:hyperlink>
+      <w:r>
+        <w:t xml:space="preserve"> </w:t>
+      </w:r>
+    </w:p>
+    <w:p>
+      <w:pPr>
+        <w:spacing w:after="268" w:line="256" w:lineRule="auto"/>
+        <w:ind w:left="-5" w:hanging="10"/>
+        <w:rPr>
+          <w:u w:val="single"/>
+        </w:rPr>
+      </w:pPr>
     </w:p>
     <w:p>
       <w:pPr>
@@ -55,6 +110,9 @@
       <w:pPr>
         <w:spacing w:after="584" w:line="249" w:lineRule="auto"/>
         <w:ind w:left="24" w:hanging="10"/>
+        <w:rPr>
+          <w:u w:val="single"/>
+        </w:rPr>
       </w:pPr>
       <w:r>
         <w:rPr>
@@ -116,6 +174,7 @@
         <w:ind w:left="9"/>
       </w:pPr>
       <w:r>
+        <w:lastRenderedPageBreak/>
         <w:t xml:space="preserve">MARCO TEÓRICO   </w:t>
       </w:r>
     </w:p>
@@ -142,7 +201,7 @@
                     <pic:cNvPicPr/>
                   </pic:nvPicPr>
                   <pic:blipFill>
-                    <a:blip r:embed="rId7"/>
+                    <a:blip r:embed="rId8"/>
                     <a:stretch>
                       <a:fillRect/>
                     </a:stretch>
@@ -196,7 +255,6 @@
         <w:rPr>
           <w:rFonts w:ascii="Arial" w:eastAsia="Arial" w:hAnsi="Arial" w:cs="Arial"/>
         </w:rPr>
-        <w:lastRenderedPageBreak/>
         <w:t xml:space="preserve"> </w:t>
       </w:r>
     </w:p>
@@ -297,6 +355,7 @@
         <w:rPr>
           <w:rFonts w:ascii="Arial" w:eastAsia="Arial" w:hAnsi="Arial" w:cs="Arial"/>
         </w:rPr>
+        <w:lastRenderedPageBreak/>
         <w:t xml:space="preserve">Se debe desarrollar un sistema de stock que permita gestionar productos en una tienda, controlando su disponibilidad, precios y categorías. La información se modelará utilizando clases, colecciones dinámicas y enumeraciones en Java.  </w:t>
       </w:r>
     </w:p>
@@ -907,7 +966,6 @@
           <w:rFonts w:ascii="Arial" w:eastAsia="Arial" w:hAnsi="Arial" w:cs="Arial"/>
           <w:b/>
         </w:rPr>
-        <w:lastRenderedPageBreak/>
         <w:t xml:space="preserve"> </w:t>
       </w:r>
     </w:p>
@@ -972,6 +1030,7 @@
         </w:rPr>
       </w:pPr>
       <w:r>
+        <w:lastRenderedPageBreak/>
         <w:t xml:space="preserve">Método adicional: </w:t>
       </w:r>
       <w:r>
@@ -1786,7 +1845,6 @@
           <w:b/>
           <w:color w:val="0000FF"/>
         </w:rPr>
-        <w:lastRenderedPageBreak/>
         <w:t xml:space="preserve"> </w:t>
       </w:r>
       <w:r>
@@ -1855,6 +1913,7 @@
           <w:b/>
           <w:color w:val="0000FF"/>
         </w:rPr>
+        <w:lastRenderedPageBreak/>
         <w:t xml:space="preserve"> </w:t>
       </w:r>
       <w:r>
@@ -2768,7 +2827,6 @@
         <w:ind w:left="9"/>
       </w:pPr>
       <w:r>
-        <w:lastRenderedPageBreak/>
         <w:t xml:space="preserve">CONCLUSIONES ESPERADAS  </w:t>
       </w:r>
     </w:p>
@@ -2899,6 +2957,7 @@
         <w:rPr>
           <w:rFonts w:ascii="Arial" w:eastAsia="Arial" w:hAnsi="Arial" w:cs="Arial"/>
         </w:rPr>
+        <w:lastRenderedPageBreak/>
         <w:t xml:space="preserve">Diferenciar y aplicar atributos y métodos estáticos en Java.  </w:t>
       </w:r>
     </w:p>
@@ -2970,7 +3029,7 @@
                     <pic:cNvPicPr/>
                   </pic:nvPicPr>
                   <pic:blipFill>
-                    <a:blip r:embed="rId8"/>
+                    <a:blip r:embed="rId9"/>
                     <a:stretch>
                       <a:fillRect/>
                     </a:stretch>
@@ -3006,7 +3065,6 @@
         <w:rPr>
           <w:noProof/>
         </w:rPr>
-        <w:lastRenderedPageBreak/>
         <w:drawing>
           <wp:inline distT="0" distB="0" distL="0" distR="0" wp14:anchorId="768581D0" wp14:editId="1C92EBE9">
             <wp:extent cx="5195570" cy="2988945"/>
@@ -3023,7 +3081,7 @@
                     <pic:cNvPicPr/>
                   </pic:nvPicPr>
                   <pic:blipFill>
-                    <a:blip r:embed="rId9"/>
+                    <a:blip r:embed="rId10"/>
                     <a:stretch>
                       <a:fillRect/>
                     </a:stretch>
@@ -3053,6 +3111,7 @@
         <w:rPr>
           <w:noProof/>
         </w:rPr>
+        <w:lastRenderedPageBreak/>
         <w:drawing>
           <wp:inline distT="0" distB="0" distL="0" distR="0" wp14:anchorId="0C0BF761" wp14:editId="5A7C1FA3">
             <wp:extent cx="5195570" cy="2988310"/>
@@ -3069,7 +3128,7 @@
                     <pic:cNvPicPr/>
                   </pic:nvPicPr>
                   <pic:blipFill>
-                    <a:blip r:embed="rId10"/>
+                    <a:blip r:embed="rId11"/>
                     <a:stretch>
                       <a:fillRect/>
                     </a:stretch>
@@ -3122,7 +3181,7 @@
                     <pic:cNvPicPr/>
                   </pic:nvPicPr>
                   <pic:blipFill>
-                    <a:blip r:embed="rId11"/>
+                    <a:blip r:embed="rId12"/>
                     <a:stretch>
                       <a:fillRect/>
                     </a:stretch>
@@ -3169,7 +3228,7 @@
                     <pic:cNvPicPr/>
                   </pic:nvPicPr>
                   <pic:blipFill>
-                    <a:blip r:embed="rId12"/>
+                    <a:blip r:embed="rId13"/>
                     <a:stretch>
                       <a:fillRect/>
                     </a:stretch>
@@ -3215,7 +3274,7 @@
                     <pic:cNvPicPr/>
                   </pic:nvPicPr>
                   <pic:blipFill>
-                    <a:blip r:embed="rId13"/>
+                    <a:blip r:embed="rId14"/>
                     <a:stretch>
                       <a:fillRect/>
                     </a:stretch>
@@ -3267,7 +3326,7 @@
                     <pic:cNvPicPr/>
                   </pic:nvPicPr>
                   <pic:blipFill>
-                    <a:blip r:embed="rId14"/>
+                    <a:blip r:embed="rId15"/>
                     <a:stretch>
                       <a:fillRect/>
                     </a:stretch>
@@ -3313,7 +3372,7 @@
                     <pic:cNvPicPr/>
                   </pic:nvPicPr>
                   <pic:blipFill>
-                    <a:blip r:embed="rId15"/>
+                    <a:blip r:embed="rId16"/>
                     <a:stretch>
                       <a:fillRect/>
                     </a:stretch>
@@ -3366,7 +3425,7 @@
                     <pic:cNvPicPr/>
                   </pic:nvPicPr>
                   <pic:blipFill>
-                    <a:blip r:embed="rId16"/>
+                    <a:blip r:embed="rId17"/>
                     <a:stretch>
                       <a:fillRect/>
                     </a:stretch>
@@ -3413,7 +3472,7 @@
                     <pic:cNvPicPr/>
                   </pic:nvPicPr>
                   <pic:blipFill>
-                    <a:blip r:embed="rId17"/>
+                    <a:blip r:embed="rId18"/>
                     <a:stretch>
                       <a:fillRect/>
                     </a:stretch>
@@ -3460,7 +3519,7 @@
                     <pic:cNvPicPr/>
                   </pic:nvPicPr>
                   <pic:blipFill>
-                    <a:blip r:embed="rId18"/>
+                    <a:blip r:embed="rId19"/>
                     <a:stretch>
                       <a:fillRect/>
                     </a:stretch>
@@ -3507,7 +3566,7 @@
                     <pic:cNvPicPr/>
                   </pic:nvPicPr>
                   <pic:blipFill>
-                    <a:blip r:embed="rId19"/>
+                    <a:blip r:embed="rId20"/>
                     <a:stretch>
                       <a:fillRect/>
                     </a:stretch>
@@ -5126,6 +5185,7 @@
       <w:r>
         <w:rPr>
           <w:rFonts w:ascii="Arial" w:eastAsia="Arial" w:hAnsi="Arial" w:cs="Arial"/>
+          <w:noProof/>
         </w:rPr>
         <w:drawing>
           <wp:inline distT="0" distB="0" distL="0" distR="0" wp14:anchorId="148E8AA2" wp14:editId="7D18A07B">
@@ -5143,7 +5203,7 @@
                     <pic:cNvPicPr/>
                   </pic:nvPicPr>
                   <pic:blipFill>
-                    <a:blip r:embed="rId20"/>
+                    <a:blip r:embed="rId21"/>
                     <a:stretch>
                       <a:fillRect/>
                     </a:stretch>
@@ -5179,6 +5239,9 @@
         <w:ind w:left="14"/>
       </w:pPr>
       <w:r>
+        <w:rPr>
+          <w:noProof/>
+        </w:rPr>
         <w:drawing>
           <wp:inline distT="0" distB="0" distL="0" distR="0" wp14:anchorId="33A55F2E" wp14:editId="47F8E70D">
             <wp:extent cx="5195570" cy="5742940"/>
@@ -5195,7 +5258,7 @@
                     <pic:cNvPicPr/>
                   </pic:nvPicPr>
                   <pic:blipFill>
-                    <a:blip r:embed="rId21"/>
+                    <a:blip r:embed="rId22"/>
                     <a:stretch>
                       <a:fillRect/>
                     </a:stretch>
@@ -5228,6 +5291,9 @@
         <w:ind w:left="14"/>
       </w:pPr>
       <w:r>
+        <w:rPr>
+          <w:noProof/>
+        </w:rPr>
         <w:lastRenderedPageBreak/>
         <w:drawing>
           <wp:inline distT="0" distB="0" distL="0" distR="0" wp14:anchorId="6D0A1B9B" wp14:editId="5D1C5A42">
@@ -5245,7 +5311,7 @@
                     <pic:cNvPicPr/>
                   </pic:nvPicPr>
                   <pic:blipFill>
-                    <a:blip r:embed="rId22"/>
+                    <a:blip r:embed="rId23"/>
                     <a:stretch>
                       <a:fillRect/>
                     </a:stretch>
@@ -5278,6 +5344,9 @@
         <w:ind w:left="14"/>
       </w:pPr>
       <w:r>
+        <w:rPr>
+          <w:noProof/>
+        </w:rPr>
         <w:lastRenderedPageBreak/>
         <w:drawing>
           <wp:inline distT="0" distB="0" distL="0" distR="0" wp14:anchorId="684774B5" wp14:editId="142CF948">
@@ -5295,7 +5364,7 @@
                     <pic:cNvPicPr/>
                   </pic:nvPicPr>
                   <pic:blipFill>
-                    <a:blip r:embed="rId23"/>
+                    <a:blip r:embed="rId24"/>
                     <a:stretch>
                       <a:fillRect/>
                     </a:stretch>
@@ -5322,6 +5391,9 @@
         <w:ind w:left="14"/>
       </w:pPr>
       <w:r>
+        <w:rPr>
+          <w:noProof/>
+        </w:rPr>
         <w:drawing>
           <wp:inline distT="0" distB="0" distL="0" distR="0" wp14:anchorId="0DF9C517" wp14:editId="4B2AC7F5">
             <wp:extent cx="5195570" cy="3776980"/>
@@ -5338,7 +5410,7 @@
                     <pic:cNvPicPr/>
                   </pic:nvPicPr>
                   <pic:blipFill>
-                    <a:blip r:embed="rId24"/>
+                    <a:blip r:embed="rId25"/>
                     <a:stretch>
                       <a:fillRect/>
                     </a:stretch>
@@ -5371,6 +5443,9 @@
         <w:ind w:left="14"/>
       </w:pPr>
       <w:r>
+        <w:rPr>
+          <w:noProof/>
+        </w:rPr>
         <w:lastRenderedPageBreak/>
         <w:drawing>
           <wp:inline distT="0" distB="0" distL="0" distR="0" wp14:anchorId="512F848E" wp14:editId="03550D25">
@@ -5388,7 +5463,7 @@
                     <pic:cNvPicPr/>
                   </pic:nvPicPr>
                   <pic:blipFill>
-                    <a:blip r:embed="rId25"/>
+                    <a:blip r:embed="rId26"/>
                     <a:stretch>
                       <a:fillRect/>
                     </a:stretch>
@@ -5424,6 +5499,9 @@
         </w:rPr>
       </w:pPr>
       <w:r>
+        <w:rPr>
+          <w:noProof/>
+        </w:rPr>
         <w:lastRenderedPageBreak/>
         <w:drawing>
           <wp:inline distT="0" distB="0" distL="0" distR="0" wp14:anchorId="126C7BC3" wp14:editId="51FBC1A7">
@@ -5441,7 +5519,7 @@
                     <pic:cNvPicPr/>
                   </pic:nvPicPr>
                   <pic:blipFill>
-                    <a:blip r:embed="rId26"/>
+                    <a:blip r:embed="rId27"/>
                     <a:stretch>
                       <a:fillRect/>
                     </a:stretch>
@@ -5481,6 +5559,7 @@
       </w:pPr>
       <w:r>
         <w:rPr>
+          <w:noProof/>
           <w:u w:val="single"/>
         </w:rPr>
         <w:lastRenderedPageBreak/>
@@ -5500,7 +5579,7 @@
                     <pic:cNvPicPr/>
                   </pic:nvPicPr>
                   <pic:blipFill>
-                    <a:blip r:embed="rId27"/>
+                    <a:blip r:embed="rId28"/>
                     <a:stretch>
                       <a:fillRect/>
                     </a:stretch>
@@ -5537,6 +5616,7 @@
       </w:pPr>
       <w:r>
         <w:rPr>
+          <w:noProof/>
           <w:u w:val="single"/>
         </w:rPr>
         <w:lastRenderedPageBreak/>
@@ -5556,7 +5636,7 @@
                     <pic:cNvPicPr/>
                   </pic:nvPicPr>
                   <pic:blipFill>
-                    <a:blip r:embed="rId28"/>
+                    <a:blip r:embed="rId29"/>
                     <a:stretch>
                       <a:fillRect/>
                     </a:stretch>
@@ -7526,7 +7606,6 @@
         <w:t xml:space="preserve">Remover un profesor y dejar profesor = </w:t>
       </w:r>
       <w:proofErr w:type="spellStart"/>
-      <w:proofErr w:type="gramStart"/>
       <w:r>
         <w:rPr>
           <w:rFonts w:ascii="Times New Roman" w:eastAsia="Times New Roman" w:hAnsi="Times New Roman" w:cs="Times New Roman"/>
@@ -7540,15 +7619,24 @@
           <w:rFonts w:ascii="Times New Roman" w:eastAsia="Times New Roman" w:hAnsi="Times New Roman" w:cs="Times New Roman"/>
           <w:sz w:val="24"/>
         </w:rPr>
-        <w:t>,  8</w:t>
-      </w:r>
-      <w:proofErr w:type="gramEnd"/>
+        <w:t xml:space="preserve">,  </w:t>
+      </w:r>
+    </w:p>
+    <w:p>
+      <w:pPr>
+        <w:numPr>
+          <w:ilvl w:val="0"/>
+          <w:numId w:val="13"/>
+        </w:numPr>
+        <w:spacing w:after="251" w:line="249" w:lineRule="auto"/>
+        <w:ind w:hanging="360"/>
+      </w:pPr>
       <w:r>
         <w:rPr>
           <w:rFonts w:ascii="Times New Roman" w:eastAsia="Times New Roman" w:hAnsi="Times New Roman" w:cs="Times New Roman"/>
           <w:sz w:val="24"/>
         </w:rPr>
-        <w:t>.</w:t>
+        <w:t>8.</w:t>
       </w:r>
       <w:r>
         <w:rPr>
@@ -7563,6 +7651,453 @@
           <w:sz w:val="24"/>
         </w:rPr>
         <w:t xml:space="preserve">Mostrar un reporte: cantidad de cursos por profesor. </w:t>
+      </w:r>
+    </w:p>
+    <w:p>
+      <w:pPr>
+        <w:spacing w:after="251" w:line="249" w:lineRule="auto"/>
+        <w:rPr>
+          <w:rFonts w:ascii="Times New Roman" w:eastAsia="Times New Roman" w:hAnsi="Times New Roman" w:cs="Times New Roman"/>
+          <w:sz w:val="24"/>
+        </w:rPr>
+      </w:pPr>
+    </w:p>
+    <w:p>
+      <w:pPr>
+        <w:spacing w:after="251" w:line="249" w:lineRule="auto"/>
+      </w:pPr>
+      <w:r>
+        <w:lastRenderedPageBreak/>
+        <w:drawing>
+          <wp:inline distT="0" distB="0" distL="0" distR="0" wp14:anchorId="6D3E637E" wp14:editId="0F6AFFC4">
+            <wp:extent cx="5195570" cy="6873875"/>
+            <wp:effectExtent l="0" t="0" r="5080" b="3175"/>
+            <wp:docPr id="1679723701" name="Imagen 1"/>
+            <wp:cNvGraphicFramePr>
+              <a:graphicFrameLocks xmlns:a="http://schemas.openxmlformats.org/drawingml/2006/main" noChangeAspect="1"/>
+            </wp:cNvGraphicFramePr>
+            <a:graphic xmlns:a="http://schemas.openxmlformats.org/drawingml/2006/main">
+              <a:graphicData uri="http://schemas.openxmlformats.org/drawingml/2006/picture">
+                <pic:pic xmlns:pic="http://schemas.openxmlformats.org/drawingml/2006/picture">
+                  <pic:nvPicPr>
+                    <pic:cNvPr id="1679723701" name=""/>
+                    <pic:cNvPicPr/>
+                  </pic:nvPicPr>
+                  <pic:blipFill>
+                    <a:blip r:embed="rId30"/>
+                    <a:stretch>
+                      <a:fillRect/>
+                    </a:stretch>
+                  </pic:blipFill>
+                  <pic:spPr>
+                    <a:xfrm>
+                      <a:off x="0" y="0"/>
+                      <a:ext cx="5195570" cy="6873875"/>
+                    </a:xfrm>
+                    <a:prstGeom prst="rect">
+                      <a:avLst/>
+                    </a:prstGeom>
+                  </pic:spPr>
+                </pic:pic>
+              </a:graphicData>
+            </a:graphic>
+          </wp:inline>
+        </w:drawing>
+      </w:r>
+    </w:p>
+    <w:p>
+      <w:pPr>
+        <w:spacing w:after="251" w:line="249" w:lineRule="auto"/>
+      </w:pPr>
+    </w:p>
+    <w:p>
+      <w:pPr>
+        <w:spacing w:after="251" w:line="249" w:lineRule="auto"/>
+      </w:pPr>
+      <w:r>
+        <w:lastRenderedPageBreak/>
+        <w:drawing>
+          <wp:inline distT="0" distB="0" distL="0" distR="0" wp14:anchorId="654D88C3" wp14:editId="15A21394">
+            <wp:extent cx="5195570" cy="4923790"/>
+            <wp:effectExtent l="0" t="0" r="5080" b="0"/>
+            <wp:docPr id="1455348230" name="Imagen 1"/>
+            <wp:cNvGraphicFramePr>
+              <a:graphicFrameLocks xmlns:a="http://schemas.openxmlformats.org/drawingml/2006/main" noChangeAspect="1"/>
+            </wp:cNvGraphicFramePr>
+            <a:graphic xmlns:a="http://schemas.openxmlformats.org/drawingml/2006/main">
+              <a:graphicData uri="http://schemas.openxmlformats.org/drawingml/2006/picture">
+                <pic:pic xmlns:pic="http://schemas.openxmlformats.org/drawingml/2006/picture">
+                  <pic:nvPicPr>
+                    <pic:cNvPr id="1455348230" name=""/>
+                    <pic:cNvPicPr/>
+                  </pic:nvPicPr>
+                  <pic:blipFill>
+                    <a:blip r:embed="rId31"/>
+                    <a:stretch>
+                      <a:fillRect/>
+                    </a:stretch>
+                  </pic:blipFill>
+                  <pic:spPr>
+                    <a:xfrm>
+                      <a:off x="0" y="0"/>
+                      <a:ext cx="5195570" cy="4923790"/>
+                    </a:xfrm>
+                    <a:prstGeom prst="rect">
+                      <a:avLst/>
+                    </a:prstGeom>
+                  </pic:spPr>
+                </pic:pic>
+              </a:graphicData>
+            </a:graphic>
+          </wp:inline>
+        </w:drawing>
+      </w:r>
+    </w:p>
+    <w:p>
+      <w:pPr>
+        <w:spacing w:after="251" w:line="249" w:lineRule="auto"/>
+      </w:pPr>
+      <w:r>
+        <w:lastRenderedPageBreak/>
+        <w:drawing>
+          <wp:inline distT="0" distB="0" distL="0" distR="0" wp14:anchorId="37159C75" wp14:editId="48AB5020">
+            <wp:extent cx="5195570" cy="5313045"/>
+            <wp:effectExtent l="0" t="0" r="5080" b="1905"/>
+            <wp:docPr id="1762442907" name="Imagen 1"/>
+            <wp:cNvGraphicFramePr>
+              <a:graphicFrameLocks xmlns:a="http://schemas.openxmlformats.org/drawingml/2006/main" noChangeAspect="1"/>
+            </wp:cNvGraphicFramePr>
+            <a:graphic xmlns:a="http://schemas.openxmlformats.org/drawingml/2006/main">
+              <a:graphicData uri="http://schemas.openxmlformats.org/drawingml/2006/picture">
+                <pic:pic xmlns:pic="http://schemas.openxmlformats.org/drawingml/2006/picture">
+                  <pic:nvPicPr>
+                    <pic:cNvPr id="1762442907" name=""/>
+                    <pic:cNvPicPr/>
+                  </pic:nvPicPr>
+                  <pic:blipFill>
+                    <a:blip r:embed="rId32"/>
+                    <a:stretch>
+                      <a:fillRect/>
+                    </a:stretch>
+                  </pic:blipFill>
+                  <pic:spPr>
+                    <a:xfrm>
+                      <a:off x="0" y="0"/>
+                      <a:ext cx="5195570" cy="5313045"/>
+                    </a:xfrm>
+                    <a:prstGeom prst="rect">
+                      <a:avLst/>
+                    </a:prstGeom>
+                  </pic:spPr>
+                </pic:pic>
+              </a:graphicData>
+            </a:graphic>
+          </wp:inline>
+        </w:drawing>
+      </w:r>
+    </w:p>
+    <w:p>
+      <w:pPr>
+        <w:spacing w:after="251" w:line="249" w:lineRule="auto"/>
+      </w:pPr>
+      <w:r>
+        <w:lastRenderedPageBreak/>
+        <w:drawing>
+          <wp:inline distT="0" distB="0" distL="0" distR="0" wp14:anchorId="39E3E149" wp14:editId="684346E0">
+            <wp:extent cx="5195570" cy="5293360"/>
+            <wp:effectExtent l="0" t="0" r="5080" b="2540"/>
+            <wp:docPr id="930332346" name="Imagen 1"/>
+            <wp:cNvGraphicFramePr>
+              <a:graphicFrameLocks xmlns:a="http://schemas.openxmlformats.org/drawingml/2006/main" noChangeAspect="1"/>
+            </wp:cNvGraphicFramePr>
+            <a:graphic xmlns:a="http://schemas.openxmlformats.org/drawingml/2006/main">
+              <a:graphicData uri="http://schemas.openxmlformats.org/drawingml/2006/picture">
+                <pic:pic xmlns:pic="http://schemas.openxmlformats.org/drawingml/2006/picture">
+                  <pic:nvPicPr>
+                    <pic:cNvPr id="930332346" name=""/>
+                    <pic:cNvPicPr/>
+                  </pic:nvPicPr>
+                  <pic:blipFill>
+                    <a:blip r:embed="rId33"/>
+                    <a:stretch>
+                      <a:fillRect/>
+                    </a:stretch>
+                  </pic:blipFill>
+                  <pic:spPr>
+                    <a:xfrm>
+                      <a:off x="0" y="0"/>
+                      <a:ext cx="5195570" cy="5293360"/>
+                    </a:xfrm>
+                    <a:prstGeom prst="rect">
+                      <a:avLst/>
+                    </a:prstGeom>
+                  </pic:spPr>
+                </pic:pic>
+              </a:graphicData>
+            </a:graphic>
+          </wp:inline>
+        </w:drawing>
+      </w:r>
+    </w:p>
+    <w:p>
+      <w:pPr>
+        <w:spacing w:after="251" w:line="249" w:lineRule="auto"/>
+      </w:pPr>
+      <w:r>
+        <w:lastRenderedPageBreak/>
+        <w:drawing>
+          <wp:inline distT="0" distB="0" distL="0" distR="0" wp14:anchorId="424E8BED" wp14:editId="17FE2F74">
+            <wp:extent cx="5195570" cy="3525520"/>
+            <wp:effectExtent l="0" t="0" r="5080" b="0"/>
+            <wp:docPr id="1000426451" name="Imagen 1"/>
+            <wp:cNvGraphicFramePr>
+              <a:graphicFrameLocks xmlns:a="http://schemas.openxmlformats.org/drawingml/2006/main" noChangeAspect="1"/>
+            </wp:cNvGraphicFramePr>
+            <a:graphic xmlns:a="http://schemas.openxmlformats.org/drawingml/2006/main">
+              <a:graphicData uri="http://schemas.openxmlformats.org/drawingml/2006/picture">
+                <pic:pic xmlns:pic="http://schemas.openxmlformats.org/drawingml/2006/picture">
+                  <pic:nvPicPr>
+                    <pic:cNvPr id="1000426451" name=""/>
+                    <pic:cNvPicPr/>
+                  </pic:nvPicPr>
+                  <pic:blipFill>
+                    <a:blip r:embed="rId34"/>
+                    <a:stretch>
+                      <a:fillRect/>
+                    </a:stretch>
+                  </pic:blipFill>
+                  <pic:spPr>
+                    <a:xfrm>
+                      <a:off x="0" y="0"/>
+                      <a:ext cx="5195570" cy="3525520"/>
+                    </a:xfrm>
+                    <a:prstGeom prst="rect">
+                      <a:avLst/>
+                    </a:prstGeom>
+                  </pic:spPr>
+                </pic:pic>
+              </a:graphicData>
+            </a:graphic>
+          </wp:inline>
+        </w:drawing>
+      </w:r>
+    </w:p>
+    <w:p>
+      <w:pPr>
+        <w:spacing w:after="251" w:line="249" w:lineRule="auto"/>
+      </w:pPr>
+      <w:r>
+        <w:lastRenderedPageBreak/>
+        <w:drawing>
+          <wp:inline distT="0" distB="0" distL="0" distR="0" wp14:anchorId="083E71FD" wp14:editId="5E4BD0D7">
+            <wp:extent cx="5195570" cy="6280150"/>
+            <wp:effectExtent l="0" t="0" r="5080" b="6350"/>
+            <wp:docPr id="59002486" name="Imagen 1"/>
+            <wp:cNvGraphicFramePr>
+              <a:graphicFrameLocks xmlns:a="http://schemas.openxmlformats.org/drawingml/2006/main" noChangeAspect="1"/>
+            </wp:cNvGraphicFramePr>
+            <a:graphic xmlns:a="http://schemas.openxmlformats.org/drawingml/2006/main">
+              <a:graphicData uri="http://schemas.openxmlformats.org/drawingml/2006/picture">
+                <pic:pic xmlns:pic="http://schemas.openxmlformats.org/drawingml/2006/picture">
+                  <pic:nvPicPr>
+                    <pic:cNvPr id="59002486" name=""/>
+                    <pic:cNvPicPr/>
+                  </pic:nvPicPr>
+                  <pic:blipFill>
+                    <a:blip r:embed="rId35"/>
+                    <a:stretch>
+                      <a:fillRect/>
+                    </a:stretch>
+                  </pic:blipFill>
+                  <pic:spPr>
+                    <a:xfrm>
+                      <a:off x="0" y="0"/>
+                      <a:ext cx="5195570" cy="6280150"/>
+                    </a:xfrm>
+                    <a:prstGeom prst="rect">
+                      <a:avLst/>
+                    </a:prstGeom>
+                  </pic:spPr>
+                </pic:pic>
+              </a:graphicData>
+            </a:graphic>
+          </wp:inline>
+        </w:drawing>
+      </w:r>
+    </w:p>
+    <w:p>
+      <w:pPr>
+        <w:spacing w:after="251" w:line="249" w:lineRule="auto"/>
+      </w:pPr>
+      <w:r>
+        <w:lastRenderedPageBreak/>
+        <w:drawing>
+          <wp:inline distT="0" distB="0" distL="0" distR="0" wp14:anchorId="5AC72C51" wp14:editId="5FDFD335">
+            <wp:extent cx="5195570" cy="4370070"/>
+            <wp:effectExtent l="0" t="0" r="5080" b="0"/>
+            <wp:docPr id="989095837" name="Imagen 1"/>
+            <wp:cNvGraphicFramePr>
+              <a:graphicFrameLocks xmlns:a="http://schemas.openxmlformats.org/drawingml/2006/main" noChangeAspect="1"/>
+            </wp:cNvGraphicFramePr>
+            <a:graphic xmlns:a="http://schemas.openxmlformats.org/drawingml/2006/main">
+              <a:graphicData uri="http://schemas.openxmlformats.org/drawingml/2006/picture">
+                <pic:pic xmlns:pic="http://schemas.openxmlformats.org/drawingml/2006/picture">
+                  <pic:nvPicPr>
+                    <pic:cNvPr id="989095837" name=""/>
+                    <pic:cNvPicPr/>
+                  </pic:nvPicPr>
+                  <pic:blipFill>
+                    <a:blip r:embed="rId36"/>
+                    <a:stretch>
+                      <a:fillRect/>
+                    </a:stretch>
+                  </pic:blipFill>
+                  <pic:spPr>
+                    <a:xfrm>
+                      <a:off x="0" y="0"/>
+                      <a:ext cx="5195570" cy="4370070"/>
+                    </a:xfrm>
+                    <a:prstGeom prst="rect">
+                      <a:avLst/>
+                    </a:prstGeom>
+                  </pic:spPr>
+                </pic:pic>
+              </a:graphicData>
+            </a:graphic>
+          </wp:inline>
+        </w:drawing>
+      </w:r>
+    </w:p>
+    <w:p>
+      <w:pPr>
+        <w:spacing w:after="251" w:line="249" w:lineRule="auto"/>
+      </w:pPr>
+      <w:r>
+        <w:lastRenderedPageBreak/>
+        <w:drawing>
+          <wp:inline distT="0" distB="0" distL="0" distR="0" wp14:anchorId="7AA846E7" wp14:editId="0A6FA6E7">
+            <wp:extent cx="5195570" cy="5648960"/>
+            <wp:effectExtent l="0" t="0" r="5080" b="8890"/>
+            <wp:docPr id="1061369894" name="Imagen 1"/>
+            <wp:cNvGraphicFramePr>
+              <a:graphicFrameLocks xmlns:a="http://schemas.openxmlformats.org/drawingml/2006/main" noChangeAspect="1"/>
+            </wp:cNvGraphicFramePr>
+            <a:graphic xmlns:a="http://schemas.openxmlformats.org/drawingml/2006/main">
+              <a:graphicData uri="http://schemas.openxmlformats.org/drawingml/2006/picture">
+                <pic:pic xmlns:pic="http://schemas.openxmlformats.org/drawingml/2006/picture">
+                  <pic:nvPicPr>
+                    <pic:cNvPr id="1061369894" name=""/>
+                    <pic:cNvPicPr/>
+                  </pic:nvPicPr>
+                  <pic:blipFill>
+                    <a:blip r:embed="rId37"/>
+                    <a:stretch>
+                      <a:fillRect/>
+                    </a:stretch>
+                  </pic:blipFill>
+                  <pic:spPr>
+                    <a:xfrm>
+                      <a:off x="0" y="0"/>
+                      <a:ext cx="5195570" cy="5648960"/>
+                    </a:xfrm>
+                    <a:prstGeom prst="rect">
+                      <a:avLst/>
+                    </a:prstGeom>
+                  </pic:spPr>
+                </pic:pic>
+              </a:graphicData>
+            </a:graphic>
+          </wp:inline>
+        </w:drawing>
+      </w:r>
+    </w:p>
+    <w:p>
+      <w:pPr>
+        <w:spacing w:after="251" w:line="249" w:lineRule="auto"/>
+      </w:pPr>
+      <w:r>
+        <w:lastRenderedPageBreak/>
+        <w:drawing>
+          <wp:inline distT="0" distB="0" distL="0" distR="0" wp14:anchorId="27F9BC1F" wp14:editId="78F31153">
+            <wp:extent cx="5195570" cy="7315835"/>
+            <wp:effectExtent l="0" t="0" r="5080" b="0"/>
+            <wp:docPr id="803351185" name="Imagen 1"/>
+            <wp:cNvGraphicFramePr>
+              <a:graphicFrameLocks xmlns:a="http://schemas.openxmlformats.org/drawingml/2006/main" noChangeAspect="1"/>
+            </wp:cNvGraphicFramePr>
+            <a:graphic xmlns:a="http://schemas.openxmlformats.org/drawingml/2006/main">
+              <a:graphicData uri="http://schemas.openxmlformats.org/drawingml/2006/picture">
+                <pic:pic xmlns:pic="http://schemas.openxmlformats.org/drawingml/2006/picture">
+                  <pic:nvPicPr>
+                    <pic:cNvPr id="803351185" name=""/>
+                    <pic:cNvPicPr/>
+                  </pic:nvPicPr>
+                  <pic:blipFill>
+                    <a:blip r:embed="rId38"/>
+                    <a:stretch>
+                      <a:fillRect/>
+                    </a:stretch>
+                  </pic:blipFill>
+                  <pic:spPr>
+                    <a:xfrm>
+                      <a:off x="0" y="0"/>
+                      <a:ext cx="5195570" cy="7315835"/>
+                    </a:xfrm>
+                    <a:prstGeom prst="rect">
+                      <a:avLst/>
+                    </a:prstGeom>
+                  </pic:spPr>
+                </pic:pic>
+              </a:graphicData>
+            </a:graphic>
+          </wp:inline>
+        </w:drawing>
+      </w:r>
+    </w:p>
+    <w:p>
+      <w:pPr>
+        <w:spacing w:after="251" w:line="249" w:lineRule="auto"/>
+        <w:rPr>
+          <w:u w:val="single"/>
+        </w:rPr>
+      </w:pPr>
+      <w:r>
+        <w:lastRenderedPageBreak/>
+        <w:drawing>
+          <wp:inline distT="0" distB="0" distL="0" distR="0" wp14:anchorId="6D3C8A99" wp14:editId="469E1062">
+            <wp:extent cx="5153744" cy="1467055"/>
+            <wp:effectExtent l="0" t="0" r="0" b="0"/>
+            <wp:docPr id="757785914" name="Imagen 1"/>
+            <wp:cNvGraphicFramePr>
+              <a:graphicFrameLocks xmlns:a="http://schemas.openxmlformats.org/drawingml/2006/main" noChangeAspect="1"/>
+            </wp:cNvGraphicFramePr>
+            <a:graphic xmlns:a="http://schemas.openxmlformats.org/drawingml/2006/main">
+              <a:graphicData uri="http://schemas.openxmlformats.org/drawingml/2006/picture">
+                <pic:pic xmlns:pic="http://schemas.openxmlformats.org/drawingml/2006/picture">
+                  <pic:nvPicPr>
+                    <pic:cNvPr id="757785914" name=""/>
+                    <pic:cNvPicPr/>
+                  </pic:nvPicPr>
+                  <pic:blipFill>
+                    <a:blip r:embed="rId39"/>
+                    <a:stretch>
+                      <a:fillRect/>
+                    </a:stretch>
+                  </pic:blipFill>
+                  <pic:spPr>
+                    <a:xfrm>
+                      <a:off x="0" y="0"/>
+                      <a:ext cx="5153744" cy="1467055"/>
+                    </a:xfrm>
+                    <a:prstGeom prst="rect">
+                      <a:avLst/>
+                    </a:prstGeom>
+                  </pic:spPr>
+                </pic:pic>
+              </a:graphicData>
+            </a:graphic>
+          </wp:inline>
+        </w:drawing>
       </w:r>
     </w:p>
     <w:p>
@@ -7751,12 +8286,12 @@
       </w:r>
     </w:p>
     <w:sectPr>
-      <w:headerReference w:type="even" r:id="rId29"/>
-      <w:headerReference w:type="default" r:id="rId30"/>
-      <w:footerReference w:type="even" r:id="rId31"/>
-      <w:footerReference w:type="default" r:id="rId32"/>
-      <w:headerReference w:type="first" r:id="rId33"/>
-      <w:footerReference w:type="first" r:id="rId34"/>
+      <w:headerReference w:type="even" r:id="rId40"/>
+      <w:headerReference w:type="default" r:id="rId41"/>
+      <w:footerReference w:type="even" r:id="rId42"/>
+      <w:footerReference w:type="default" r:id="rId43"/>
+      <w:headerReference w:type="first" r:id="rId44"/>
+      <w:footerReference w:type="first" r:id="rId45"/>
       <w:pgSz w:w="11921" w:h="16841"/>
       <w:pgMar w:top="2066" w:right="2051" w:bottom="1497" w:left="1688" w:header="101" w:footer="13" w:gutter="0"/>
       <w:cols w:space="720"/>
@@ -16759,6 +17294,17 @@
       <w:sz w:val="28"/>
     </w:rPr>
   </w:style>
+  <w:style w:type="character" w:styleId="Hipervnculo">
+    <w:name w:val="Hyperlink"/>
+    <w:basedOn w:val="Fuentedeprrafopredeter"/>
+    <w:uiPriority w:val="99"/>
+    <w:unhideWhenUsed/>
+    <w:rsid w:val="00FD685F"/>
+    <w:rPr>
+      <w:color w:val="0563C1" w:themeColor="hyperlink"/>
+      <w:u w:val="single"/>
+    </w:rPr>
+  </w:style>
 </w:styles>
 </file>
 

</xml_diff>